<commit_message>
Fix for double-search on new game
</commit_message>
<xml_diff>
--- a/Project1/Project1a Write-up.docx
+++ b/Project1/Project1a Write-up.docx
@@ -158,27 +158,14 @@
       <w:r>
         <w:t xml:space="preserve">Figure </w:t>
       </w:r>
-      <w:r>
-        <w:fldChar w:fldCharType="begin"/>
-      </w:r>
-      <w:r>
-        <w:instrText xml:space="preserve"> SEQ Figure \* ARABIC </w:instrText>
-      </w:r>
-      <w:r>
-        <w:fldChar w:fldCharType="separate"/>
-      </w:r>
-      <w:r>
-        <w:rPr>
-          <w:noProof/>
-        </w:rPr>
-        <w:t>1</w:t>
-      </w:r>
-      <w:r>
-        <w:rPr>
-          <w:noProof/>
-        </w:rPr>
-        <w:fldChar w:fldCharType="end"/>
-      </w:r>
+      <w:fldSimple w:instr=" SEQ Figure \* ARABIC ">
+        <w:r>
+          <w:rPr>
+            <w:noProof/>
+          </w:rPr>
+          <w:t>1</w:t>
+        </w:r>
+      </w:fldSimple>
       <w:r>
         <w:t>: Beginning of a command line game</w:t>
       </w:r>
@@ -236,30 +223,14 @@
       <w:r>
         <w:t xml:space="preserve">Figure </w:t>
       </w:r>
-      <w:r>
-        <w:fldChar w:fldCharType="begin"/>
-      </w:r>
-      <w:r>
-        <w:instrText xml:space="preserve"> SEQ Figure \* AR</w:instrText>
-      </w:r>
-      <w:r>
-        <w:instrText xml:space="preserve">ABIC </w:instrText>
-      </w:r>
-      <w:r>
-        <w:fldChar w:fldCharType="separate"/>
-      </w:r>
-      <w:r>
-        <w:rPr>
-          <w:noProof/>
-        </w:rPr>
-        <w:t>2</w:t>
-      </w:r>
-      <w:r>
-        <w:rPr>
-          <w:noProof/>
-        </w:rPr>
-        <w:fldChar w:fldCharType="end"/>
-      </w:r>
+      <w:fldSimple w:instr=" SEQ Figure \* ARABIC ">
+        <w:r>
+          <w:rPr>
+            <w:noProof/>
+          </w:rPr>
+          <w:t>2</w:t>
+        </w:r>
+      </w:fldSimple>
       <w:r>
         <w:t>: First move of a command line game</w:t>
       </w:r>
@@ -317,27 +288,14 @@
       <w:r>
         <w:t xml:space="preserve">Figure </w:t>
       </w:r>
-      <w:r>
-        <w:fldChar w:fldCharType="begin"/>
-      </w:r>
-      <w:r>
-        <w:instrText xml:space="preserve"> SEQ Figure \* ARABIC </w:instrText>
-      </w:r>
-      <w:r>
-        <w:fldChar w:fldCharType="separate"/>
-      </w:r>
-      <w:r>
-        <w:rPr>
-          <w:noProof/>
-        </w:rPr>
-        <w:t>3</w:t>
-      </w:r>
-      <w:r>
-        <w:rPr>
-          <w:noProof/>
-        </w:rPr>
-        <w:fldChar w:fldCharType="end"/>
-      </w:r>
+      <w:fldSimple w:instr=" SEQ Figure \* ARABIC ">
+        <w:r>
+          <w:rPr>
+            <w:noProof/>
+          </w:rPr>
+          <w:t>3</w:t>
+        </w:r>
+      </w:fldSimple>
       <w:r>
         <w:t>: Final two moves</w:t>
       </w:r>
@@ -480,27 +438,14 @@
       <w:r>
         <w:t xml:space="preserve">Figure </w:t>
       </w:r>
-      <w:r>
-        <w:fldChar w:fldCharType="begin"/>
-      </w:r>
-      <w:r>
-        <w:instrText xml:space="preserve"> SEQ Figure \* ARABIC </w:instrText>
-      </w:r>
-      <w:r>
-        <w:fldChar w:fldCharType="separate"/>
-      </w:r>
-      <w:r>
-        <w:rPr>
-          <w:noProof/>
-        </w:rPr>
-        <w:t>4</w:t>
-      </w:r>
-      <w:r>
-        <w:rPr>
-          <w:noProof/>
-        </w:rPr>
-        <w:fldChar w:fldCharType="end"/>
-      </w:r>
+      <w:fldSimple w:instr=" SEQ Figure \* ARABIC ">
+        <w:r>
+          <w:rPr>
+            <w:noProof/>
+          </w:rPr>
+          <w:t>4</w:t>
+        </w:r>
+      </w:fldSimple>
       <w:r>
         <w:t>: 3x3, 4x4, 5x5 Initial boards</w:t>
       </w:r>
@@ -559,27 +504,14 @@
       <w:r>
         <w:t xml:space="preserve">Figure </w:t>
       </w:r>
-      <w:r>
-        <w:fldChar w:fldCharType="begin"/>
-      </w:r>
-      <w:r>
-        <w:instrText xml:space="preserve"> SEQ Figure \* ARABIC </w:instrText>
-      </w:r>
-      <w:r>
-        <w:fldChar w:fldCharType="separate"/>
-      </w:r>
-      <w:r>
-        <w:rPr>
-          <w:noProof/>
-        </w:rPr>
-        <w:t>5</w:t>
-      </w:r>
-      <w:r>
-        <w:rPr>
-          <w:noProof/>
-        </w:rPr>
-        <w:fldChar w:fldCharType="end"/>
-      </w:r>
+      <w:fldSimple w:instr=" SEQ Figure \* ARABIC ">
+        <w:r>
+          <w:rPr>
+            <w:noProof/>
+          </w:rPr>
+          <w:t>5</w:t>
+        </w:r>
+      </w:fldSimple>
       <w:r>
         <w:t>: Gameplay. Note the simultaneous command line output</w:t>
       </w:r>
@@ -637,27 +569,14 @@
       <w:r>
         <w:t xml:space="preserve">Figure </w:t>
       </w:r>
-      <w:r>
-        <w:fldChar w:fldCharType="begin"/>
-      </w:r>
-      <w:r>
-        <w:instrText xml:space="preserve"> SEQ Figure \* ARABIC </w:instrText>
-      </w:r>
-      <w:r>
-        <w:fldChar w:fldCharType="separate"/>
-      </w:r>
-      <w:r>
-        <w:rPr>
-          <w:noProof/>
-        </w:rPr>
-        <w:t>6</w:t>
-      </w:r>
-      <w:r>
-        <w:rPr>
-          <w:noProof/>
-        </w:rPr>
-        <w:fldChar w:fldCharType="end"/>
-      </w:r>
+      <w:fldSimple w:instr=" SEQ Figure \* ARABIC ">
+        <w:r>
+          <w:rPr>
+            <w:noProof/>
+          </w:rPr>
+          <w:t>6</w:t>
+        </w:r>
+      </w:fldSimple>
       <w:r>
         <w:t>: Solved board</w:t>
       </w:r>
@@ -715,27 +634,14 @@
       <w:r>
         <w:t xml:space="preserve">Figure </w:t>
       </w:r>
-      <w:r>
-        <w:fldChar w:fldCharType="begin"/>
-      </w:r>
-      <w:r>
-        <w:instrText xml:space="preserve"> SEQ Figure \* ARABIC </w:instrText>
-      </w:r>
-      <w:r>
-        <w:fldChar w:fldCharType="separate"/>
-      </w:r>
-      <w:r>
-        <w:rPr>
-          <w:noProof/>
-        </w:rPr>
-        <w:t>7</w:t>
-      </w:r>
-      <w:r>
-        <w:rPr>
-          <w:noProof/>
-        </w:rPr>
-        <w:fldChar w:fldCharType="end"/>
-      </w:r>
+      <w:fldSimple w:instr=" SEQ Figure \* ARABIC ">
+        <w:r>
+          <w:rPr>
+            <w:noProof/>
+          </w:rPr>
+          <w:t>7</w:t>
+        </w:r>
+      </w:fldSimple>
       <w:r>
         <w:t>: Start of New Game</w:t>
       </w:r>
@@ -795,13 +701,7 @@
         <w:rPr>
           <w:rFonts w:ascii="Helvetica Neue" w:hAnsi="Helvetica Neue"/>
         </w:rPr>
-        <w:t>Sub Project 1b</w:t>
-      </w:r>
-      <w:r>
-        <w:rPr>
-          <w:rFonts w:ascii="Helvetica Neue" w:hAnsi="Helvetica Neue"/>
-        </w:rPr>
-        <w:t xml:space="preserve"> Write-</w:t>
+        <w:t>Sub Project 1b Write-</w:t>
       </w:r>
       <w:r>
         <w:rPr>
@@ -899,10 +799,18 @@
           <w:lang w:bidi="th-TH"/>
         </w:rPr>
         <w:drawing>
-          <wp:inline distT="0" distB="0" distL="0" distR="0" wp14:anchorId="77B62298" wp14:editId="61026078">
-            <wp:extent cx="1933857" cy="5146040"/>
-            <wp:effectExtent l="0" t="0" r="0" b="10160"/>
-            <wp:docPr id="14" name="Picture 14" descr="Screen%20Shot%202017-02-07%20at%201.07.27%20AM.png"/>
+          <wp:anchor distT="0" distB="0" distL="114300" distR="114300" simplePos="0" relativeHeight="251658240" behindDoc="0" locked="0" layoutInCell="1" allowOverlap="1" wp14:anchorId="76345228" wp14:editId="66980A32">
+            <wp:simplePos x="0" y="0"/>
+            <wp:positionH relativeFrom="column">
+              <wp:posOffset>1422507</wp:posOffset>
+            </wp:positionH>
+            <wp:positionV relativeFrom="paragraph">
+              <wp:posOffset>10160</wp:posOffset>
+            </wp:positionV>
+            <wp:extent cx="4233017" cy="1841883"/>
+            <wp:effectExtent l="0" t="0" r="8890" b="12700"/>
+            <wp:wrapNone/>
+            <wp:docPr id="16" name="Picture 16" descr="Screen%20Shot%202017-02-07%20at%204.33.48%20PM.png"/>
             <wp:cNvGraphicFramePr>
               <a:graphicFrameLocks xmlns:a="http://schemas.openxmlformats.org/drawingml/2006/main" noChangeAspect="1"/>
             </wp:cNvGraphicFramePr>
@@ -910,7 +818,7 @@
               <a:graphicData uri="http://schemas.openxmlformats.org/drawingml/2006/picture">
                 <pic:pic xmlns:pic="http://schemas.openxmlformats.org/drawingml/2006/picture">
                   <pic:nvPicPr>
-                    <pic:cNvPr id="0" name="Picture 5" descr="Screen%20Shot%202017-02-07%20at%201.07.27%20AM.png"/>
+                    <pic:cNvPr id="0" name="Picture 7" descr="Screen%20Shot%202017-02-07%20at%204.33.48%20PM.png"/>
                     <pic:cNvPicPr>
                       <a:picLocks noChangeAspect="1" noChangeArrowheads="1"/>
                     </pic:cNvPicPr>
@@ -931,7 +839,7 @@
                   <pic:spPr bwMode="auto">
                     <a:xfrm>
                       <a:off x="0" y="0"/>
-                      <a:ext cx="1942470" cy="5168960"/>
+                      <a:ext cx="4233017" cy="1841883"/>
                     </a:xfrm>
                     <a:prstGeom prst="rect">
                       <a:avLst/>
@@ -944,7 +852,13 @@
                 </pic:pic>
               </a:graphicData>
             </a:graphic>
-          </wp:inline>
+            <wp14:sizeRelH relativeFrom="page">
+              <wp14:pctWidth>0</wp14:pctWidth>
+            </wp14:sizeRelH>
+            <wp14:sizeRelV relativeFrom="page">
+              <wp14:pctHeight>0</wp14:pctHeight>
+            </wp14:sizeRelV>
+          </wp:anchor>
         </w:drawing>
       </w:r>
       <w:r>
@@ -953,10 +867,10 @@
           <w:lang w:bidi="th-TH"/>
         </w:rPr>
         <w:drawing>
-          <wp:inline distT="0" distB="0" distL="0" distR="0" wp14:anchorId="0D47BBFC" wp14:editId="67293F2F">
-            <wp:extent cx="3974132" cy="1729676"/>
-            <wp:effectExtent l="0" t="0" r="0" b="0"/>
-            <wp:docPr id="16" name="Picture 16" descr="Screen%20Shot%202017-02-07%20at%204.33.48%20PM.png"/>
+          <wp:inline distT="0" distB="0" distL="0" distR="0" wp14:anchorId="77B62298" wp14:editId="1E59D278">
+            <wp:extent cx="1336369" cy="3556114"/>
+            <wp:effectExtent l="0" t="0" r="10160" b="0"/>
+            <wp:docPr id="14" name="Picture 14" descr="Screen%20Shot%202017-02-07%20at%201.07.27%20AM.png"/>
             <wp:cNvGraphicFramePr>
               <a:graphicFrameLocks xmlns:a="http://schemas.openxmlformats.org/drawingml/2006/main" noChangeAspect="1"/>
             </wp:cNvGraphicFramePr>
@@ -964,7 +878,7 @@
               <a:graphicData uri="http://schemas.openxmlformats.org/drawingml/2006/picture">
                 <pic:pic xmlns:pic="http://schemas.openxmlformats.org/drawingml/2006/picture">
                   <pic:nvPicPr>
-                    <pic:cNvPr id="0" name="Picture 7" descr="Screen%20Shot%202017-02-07%20at%204.33.48%20PM.png"/>
+                    <pic:cNvPr id="0" name="Picture 5" descr="Screen%20Shot%202017-02-07%20at%201.07.27%20AM.png"/>
                     <pic:cNvPicPr>
                       <a:picLocks noChangeAspect="1" noChangeArrowheads="1"/>
                     </pic:cNvPicPr>
@@ -985,7 +899,7 @@
                   <pic:spPr bwMode="auto">
                     <a:xfrm>
                       <a:off x="0" y="0"/>
-                      <a:ext cx="4016882" cy="1748282"/>
+                      <a:ext cx="1377734" cy="3666188"/>
                     </a:xfrm>
                     <a:prstGeom prst="rect">
                       <a:avLst/>
@@ -1001,16 +915,15 @@
           </wp:inline>
         </w:drawing>
       </w:r>
-      <w:bookmarkStart w:id="0" w:name="_GoBack"/>
       <w:r>
         <w:rPr>
           <w:noProof/>
           <w:lang w:bidi="th-TH"/>
         </w:rPr>
         <w:drawing>
-          <wp:inline distT="0" distB="0" distL="0" distR="0" wp14:anchorId="412A2C55" wp14:editId="5855AC9A">
-            <wp:extent cx="5936615" cy="2279015"/>
-            <wp:effectExtent l="0" t="0" r="6985" b="6985"/>
+          <wp:inline distT="0" distB="0" distL="0" distR="0" wp14:anchorId="412A2C55" wp14:editId="6D95CCD7">
+            <wp:extent cx="4509135" cy="1731018"/>
+            <wp:effectExtent l="0" t="0" r="12065" b="0"/>
             <wp:docPr id="17" name="Picture 17" descr="Screen%20Shot%202017-02-07%20at%2012.58.37%20AM.png"/>
             <wp:cNvGraphicFramePr>
               <a:graphicFrameLocks xmlns:a="http://schemas.openxmlformats.org/drawingml/2006/main" noChangeAspect="1"/>
@@ -1040,7 +953,7 @@
                   <pic:spPr bwMode="auto">
                     <a:xfrm>
                       <a:off x="0" y="0"/>
-                      <a:ext cx="5936615" cy="2279015"/>
+                      <a:ext cx="4568884" cy="1753955"/>
                     </a:xfrm>
                     <a:prstGeom prst="rect">
                       <a:avLst/>
@@ -1056,7 +969,16 @@
           </wp:inline>
         </w:drawing>
       </w:r>
+    </w:p>
+    <w:p>
+      <w:r>
+        <w:t>Screenshots of the application running and boards being solved</w:t>
+      </w:r>
+      <w:bookmarkStart w:id="0" w:name="_GoBack"/>
       <w:bookmarkEnd w:id="0"/>
+      <w:r>
+        <w:t>.</w:t>
+      </w:r>
     </w:p>
     <w:sectPr>
       <w:pgSz w:w="12240" w:h="15840"/>

</xml_diff>